<commit_message>
Converted meeting agendas into pdf for consistency.
</commit_message>
<xml_diff>
--- a/Documentation/Meeting agendas/2012-03-13.docx
+++ b/Documentation/Meeting agendas/2012-03-13.docx
@@ -423,15 +423,7 @@
           <w:lang w:val="en-US"/>
         </w:rPr>
         <w:br/>
-        <w:t>We decided to program it in</w:t>
-      </w:r>
-      <w:bookmarkStart w:id="0" w:name="_GoBack"/>
-      <w:bookmarkEnd w:id="0"/>
-      <w:r>
-        <w:rPr>
-          <w:lang w:val="en-US"/>
-        </w:rPr>
-        <w:t xml:space="preserve"> C++, </w:t>
+        <w:t xml:space="preserve">We decided to program it in C++, </w:t>
       </w:r>
       <w:r>
         <w:rPr>

</xml_diff>